<commit_message>
Update Places - Morrisville recreation center.docx
</commit_message>
<xml_diff>
--- a/World building/Places/Recreation Center/Places - Morrisville recreation center.docx
+++ b/World building/Places/Recreation Center/Places - Morrisville recreation center.docx
@@ -4,7 +4,16 @@
   <w:body>
     <w:p>
       <w:r>
-        <w:t>Morrisville recreation center – US Marine holdout for the apocalypse</w:t>
+        <w:t xml:space="preserve">Morrisville recreation center – US </w:t>
+      </w:r>
+      <w:r>
+        <w:t>Armed Forces</w:t>
+      </w:r>
+      <w:r>
+        <w:t xml:space="preserve"> </w:t>
+      </w:r>
+      <w:r>
+        <w:t>holdout for the apocalypse</w:t>
       </w:r>
     </w:p>
     <w:p>
@@ -37,10 +46,22 @@
         <w:t xml:space="preserve"> While </w:t>
       </w:r>
       <w:r>
-        <w:t>the United States government has largely gone dark,</w:t>
-      </w:r>
-      <w:r>
-        <w:t xml:space="preserve"> the soldiers </w:t>
+        <w:t xml:space="preserve">the </w:t>
+      </w:r>
+      <w:r>
+        <w:t xml:space="preserve">formal </w:t>
+      </w:r>
+      <w:r>
+        <w:t>United States government has largely gone dark,</w:t>
+      </w:r>
+      <w:r>
+        <w:t xml:space="preserve"> the </w:t>
+      </w:r>
+      <w:r>
+        <w:t>Armed Forces</w:t>
+      </w:r>
+      <w:r>
+        <w:t xml:space="preserve"> </w:t>
       </w:r>
       <w:r>
         <w:t xml:space="preserve">still seem to have coordination with other bases </w:t>
@@ -62,6 +83,146 @@
       </w:r>
       <w:r>
         <w:t>.</w:t>
+      </w:r>
+      <w:r>
+        <w:t xml:space="preserve"> Most bases are housed within pre-existing intact structures and add defensive emplacements like machine guns, HESCO barriers and watchtowers.</w:t>
+      </w:r>
+      <w:r>
+        <w:t xml:space="preserve"> Bases like the one featured in Morrisville usually contain a motor pool for military vehicles as well as improvised helipads</w:t>
+      </w:r>
+      <w:r>
+        <w:t xml:space="preserve">. Off-site there is always an ammunition depot as well as an armory that is well </w:t>
+      </w:r>
+      <w:r>
+        <w:t>always guarded</w:t>
+      </w:r>
+      <w:r>
+        <w:t>.</w:t>
+      </w:r>
+      <w:r>
+        <w:t xml:space="preserve"> </w:t>
+      </w:r>
+    </w:p>
+    <w:p>
+      <w:r>
+        <w:tab/>
+      </w:r>
+      <w:r>
+        <w:t xml:space="preserve">The </w:t>
+      </w:r>
+      <w:r>
+        <w:t>US Armed Forces has</w:t>
+      </w:r>
+      <w:r>
+        <w:t xml:space="preserve"> deemed Morrisville a medium value strategic location</w:t>
+      </w:r>
+      <w:r>
+        <w:t xml:space="preserve"> and allocated resources to </w:t>
+      </w:r>
+      <w:r>
+        <w:t>stabilize the area</w:t>
+      </w:r>
+      <w:r>
+        <w:t>. The Morrisville FOB (Forward Operating Base)</w:t>
+      </w:r>
+      <w:r>
+        <w:t xml:space="preserve"> is housed in the former recreation center of the local college</w:t>
+      </w:r>
+      <w:r>
+        <w:t xml:space="preserve"> which has seen very minor damage</w:t>
+      </w:r>
+      <w:r>
+        <w:t xml:space="preserve">. </w:t>
+      </w:r>
+      <w:r>
+        <w:t>in addition to standard equipment,</w:t>
+      </w:r>
+      <w:r>
+        <w:t xml:space="preserve"> </w:t>
+      </w:r>
+      <w:r>
+        <w:t xml:space="preserve">the base </w:t>
+      </w:r>
+      <w:r>
+        <w:t xml:space="preserve">utilizes pre-existing radio towers in the area to communicate with other bases, as well </w:t>
+      </w:r>
+      <w:r>
+        <w:t>as transmitting openly to survivors for local news information and the weather.</w:t>
+      </w:r>
+      <w:r>
+        <w:t xml:space="preserve"> It is also home to</w:t>
+      </w:r>
+      <w:r>
+        <w:t xml:space="preserve"> </w:t>
+      </w:r>
+      <w:r>
+        <w:t>elite task force</w:t>
+      </w:r>
+      <w:r>
+        <w:t xml:space="preserve"> </w:t>
+      </w:r>
+      <w:r>
+        <w:t>“</w:t>
+      </w:r>
+      <w:r>
+        <w:t>Mose Giants</w:t>
+      </w:r>
+      <w:r>
+        <w:t>”</w:t>
+      </w:r>
+      <w:r>
+        <w:t>, the callsign originates</w:t>
+      </w:r>
+      <w:r>
+        <w:t xml:space="preserve"> from a New York folk tale of a giant that would use lamp posts </w:t>
+      </w:r>
+      <w:r>
+        <w:t xml:space="preserve">and logs </w:t>
+      </w:r>
+      <w:r>
+        <w:t>as weapons and terrify any man who tried to fight him.</w:t>
+      </w:r>
+    </w:p>
+    <w:p>
+      <w:r>
+        <w:tab/>
+        <w:t xml:space="preserve">Morrisville has become a larger and larger hotspot for destabilizing forces as </w:t>
+      </w:r>
+      <w:r>
+        <w:t>its</w:t>
+      </w:r>
+      <w:r>
+        <w:t xml:space="preserve"> relatively remote location gives good concealment for camps, while also being connected to a major route and lots of pre-existing infrastructure</w:t>
+      </w:r>
+      <w:r>
+        <w:t xml:space="preserve">. For this reason, </w:t>
+      </w:r>
+      <w:r>
+        <w:t xml:space="preserve">when assigning importance to New York settlements, </w:t>
+      </w:r>
+      <w:r>
+        <w:t xml:space="preserve">the US Armed Forces decided to </w:t>
+      </w:r>
+      <w:r>
+        <w:t>mobilize units to the location to set up</w:t>
+      </w:r>
+      <w:r>
+        <w:t xml:space="preserve"> camp.</w:t>
+      </w:r>
+      <w:r>
+        <w:t xml:space="preserve"> At this early stage, many</w:t>
+      </w:r>
+      <w:r>
+        <w:t xml:space="preserve"> </w:t>
+      </w:r>
+      <w:r>
+        <w:t xml:space="preserve">survivors where </w:t>
+      </w:r>
+      <w:r>
+        <w:t xml:space="preserve">still adjusting </w:t>
+      </w:r>
+      <w:r>
+        <w:t>to becoming self-sufficient, which led to them to trusting and helping the newly arrived soldiers.</w:t>
       </w:r>
     </w:p>
     <w:sectPr>

</xml_diff>